<commit_message>
K8S deployment and more
</commit_message>
<xml_diff>
--- a/KaliLinux.docx
+++ b/KaliLinux.docx
@@ -16,9 +16,7 @@
       </w:r>
       <w:r>
         <w:tab/>
-      </w:r>
-      <w:r>
-        <w:tab/>
+        <w:t xml:space="preserve">  </w:t>
       </w:r>
       <w:r>
         <w:rPr>
@@ -238,8 +236,537 @@
         </w:rPr>
         <w:t>. It just echoes whatever you pass as an argument.</w:t>
       </w:r>
+    </w:p>
+    <w:p>
+      <w:pPr>
+        <w:rPr>
+          <w:b/>
+          <w:sz w:val="36"/>
+          <w:szCs w:val="36"/>
+          <w:lang w:val="en-US"/>
+        </w:rPr>
+      </w:pPr>
+      <w:r>
+        <w:rPr>
+          <w:sz w:val="32"/>
+          <w:szCs w:val="32"/>
+          <w:lang w:val="en-US"/>
+        </w:rPr>
+        <w:tab/>
+      </w:r>
+      <w:r>
+        <w:rPr>
+          <w:sz w:val="32"/>
+          <w:szCs w:val="32"/>
+          <w:lang w:val="en-US"/>
+        </w:rPr>
+        <w:tab/>
+      </w:r>
+      <w:r>
+        <w:rPr>
+          <w:sz w:val="32"/>
+          <w:szCs w:val="32"/>
+          <w:lang w:val="en-US"/>
+        </w:rPr>
+        <w:tab/>
+      </w:r>
+      <w:r>
+        <w:rPr>
+          <w:sz w:val="32"/>
+          <w:szCs w:val="32"/>
+          <w:lang w:val="en-US"/>
+        </w:rPr>
+        <w:tab/>
+      </w:r>
+      <w:r>
+        <w:rPr>
+          <w:sz w:val="32"/>
+          <w:szCs w:val="32"/>
+          <w:lang w:val="en-US"/>
+        </w:rPr>
+        <w:tab/>
+      </w:r>
+      <w:r>
+        <w:rPr>
+          <w:b/>
+          <w:sz w:val="36"/>
+          <w:szCs w:val="36"/>
+          <w:lang w:val="en-US"/>
+        </w:rPr>
+        <w:t>Grep</w:t>
+      </w:r>
+    </w:p>
+    <w:p>
+      <w:pPr>
+        <w:rPr>
+          <w:sz w:val="32"/>
+          <w:szCs w:val="32"/>
+          <w:lang w:val="en-US"/>
+        </w:rPr>
+      </w:pPr>
+      <w:r>
+        <w:rPr>
+          <w:sz w:val="32"/>
+          <w:szCs w:val="32"/>
+          <w:lang w:val="en-US"/>
+        </w:rPr>
+        <w:t>The grep command searches the given input files for lines containing a match to the given PATTERN.</w:t>
+      </w:r>
+    </w:p>
+    <w:p>
+      <w:pPr>
+        <w:rPr>
+          <w:sz w:val="32"/>
+          <w:szCs w:val="32"/>
+          <w:lang w:val="en-US"/>
+        </w:rPr>
+      </w:pPr>
+      <w:r>
+        <w:rPr>
+          <w:noProof/>
+          <w:lang w:eastAsia="ru-RU"/>
+        </w:rPr>
+        <w:drawing>
+          <wp:inline distT="0" distB="0" distL="0" distR="0" wp14:anchorId="548B301B" wp14:editId="08A56E07">
+            <wp:extent cx="3316192" cy="258792"/>
+            <wp:effectExtent l="0" t="0" r="0" b="8255"/>
+            <wp:docPr id="1" name="Picture 1"/>
+            <wp:cNvGraphicFramePr>
+              <a:graphicFrameLocks xmlns:a="http://schemas.openxmlformats.org/drawingml/2006/main" noChangeAspect="1"/>
+            </wp:cNvGraphicFramePr>
+            <a:graphic xmlns:a="http://schemas.openxmlformats.org/drawingml/2006/main">
+              <a:graphicData uri="http://schemas.openxmlformats.org/drawingml/2006/picture">
+                <pic:pic xmlns:pic="http://schemas.openxmlformats.org/drawingml/2006/picture">
+                  <pic:nvPicPr>
+                    <pic:cNvPr id="1" name=""/>
+                    <pic:cNvPicPr/>
+                  </pic:nvPicPr>
+                  <pic:blipFill rotWithShape="1">
+                    <a:blip r:embed="rId4"/>
+                    <a:srcRect t="-1" b="6084"/>
+                    <a:stretch/>
+                  </pic:blipFill>
+                  <pic:spPr bwMode="auto">
+                    <a:xfrm>
+                      <a:off x="0" y="0"/>
+                      <a:ext cx="3324225" cy="259419"/>
+                    </a:xfrm>
+                    <a:prstGeom prst="rect">
+                      <a:avLst/>
+                    </a:prstGeom>
+                    <a:ln>
+                      <a:noFill/>
+                    </a:ln>
+                    <a:extLst>
+                      <a:ext uri="{53640926-AAD7-44D8-BBD7-CCE9431645EC}">
+                        <a14:shadowObscured xmlns:a14="http://schemas.microsoft.com/office/drawing/2010/main"/>
+                      </a:ext>
+                    </a:extLst>
+                  </pic:spPr>
+                </pic:pic>
+              </a:graphicData>
+            </a:graphic>
+          </wp:inline>
+        </w:drawing>
+      </w:r>
+    </w:p>
+    <w:p>
+      <w:pPr>
+        <w:rPr>
+          <w:sz w:val="32"/>
+          <w:szCs w:val="32"/>
+          <w:lang w:val="en-US"/>
+        </w:rPr>
+      </w:pPr>
+      <w:r>
+        <w:rPr>
+          <w:sz w:val="32"/>
+          <w:szCs w:val="32"/>
+          <w:lang w:val="en-US"/>
+        </w:rPr>
+        <w:t xml:space="preserve">-i: --ignore-case </w:t>
+      </w:r>
+      <w:r>
+        <w:rPr>
+          <w:sz w:val="32"/>
+          <w:szCs w:val="32"/>
+          <w:lang w:val="en-US"/>
+        </w:rPr>
+        <w:t>ignore</w:t>
+      </w:r>
+      <w:r>
+        <w:rPr>
+          <w:sz w:val="32"/>
+          <w:szCs w:val="32"/>
+          <w:lang w:val="en-US"/>
+        </w:rPr>
+        <w:t>s</w:t>
+      </w:r>
+      <w:r>
+        <w:rPr>
+          <w:sz w:val="32"/>
+          <w:szCs w:val="32"/>
+          <w:lang w:val="en-US"/>
+        </w:rPr>
+        <w:t xml:space="preserve"> case distinctions</w:t>
+      </w:r>
+      <w:r>
+        <w:rPr>
+          <w:sz w:val="32"/>
+          <w:szCs w:val="32"/>
+          <w:lang w:val="en-US"/>
+        </w:rPr>
+        <w:t>.</w:t>
+      </w:r>
+    </w:p>
+    <w:p>
+      <w:pPr>
+        <w:rPr>
+          <w:b/>
+          <w:sz w:val="36"/>
+          <w:szCs w:val="36"/>
+          <w:lang w:val="en-US"/>
+        </w:rPr>
+      </w:pPr>
+      <w:r>
+        <w:rPr>
+          <w:sz w:val="32"/>
+          <w:szCs w:val="32"/>
+          <w:lang w:val="en-US"/>
+        </w:rPr>
+        <w:tab/>
+      </w:r>
+      <w:r>
+        <w:rPr>
+          <w:sz w:val="32"/>
+          <w:szCs w:val="32"/>
+          <w:lang w:val="en-US"/>
+        </w:rPr>
+        <w:tab/>
+      </w:r>
+      <w:r>
+        <w:rPr>
+          <w:sz w:val="32"/>
+          <w:szCs w:val="32"/>
+          <w:lang w:val="en-US"/>
+        </w:rPr>
+        <w:tab/>
+        <w:t xml:space="preserve">    </w:t>
+      </w:r>
+      <w:r>
+        <w:rPr>
+          <w:b/>
+          <w:sz w:val="36"/>
+          <w:szCs w:val="36"/>
+          <w:lang w:val="en-US"/>
+        </w:rPr>
+        <w:t>VI</w:t>
+      </w:r>
+      <w:r>
+        <w:rPr>
+          <w:b/>
+          <w:sz w:val="36"/>
+          <w:szCs w:val="36"/>
+          <w:lang w:val="en-US"/>
+        </w:rPr>
+        <w:t xml:space="preserve"> and VI</w:t>
+      </w:r>
+      <w:r>
+        <w:rPr>
+          <w:b/>
+          <w:sz w:val="36"/>
+          <w:szCs w:val="36"/>
+          <w:lang w:val="en-US"/>
+        </w:rPr>
+        <w:t>M</w:t>
+      </w:r>
+    </w:p>
+    <w:p>
+      <w:pPr>
+        <w:rPr>
+          <w:sz w:val="32"/>
+          <w:szCs w:val="32"/>
+          <w:lang w:val="en-US"/>
+        </w:rPr>
+      </w:pPr>
+      <w:r>
+        <w:rPr>
+          <w:sz w:val="32"/>
+          <w:szCs w:val="32"/>
+          <w:lang w:val="en-US"/>
+        </w:rPr>
+        <w:t>Vi is the standard and the original full-screen text editor of the Linux family which was originally designed for UNIS systems. Vim is an enhanced version of the vi editor written and maintained by Bram Moolenaar. Vim means 'vi improved'. Vim commands and their syntax are fully compatible with vi.</w:t>
+      </w:r>
+      <w:r>
+        <w:rPr>
+          <w:sz w:val="32"/>
+          <w:szCs w:val="32"/>
+          <w:lang w:val="en-US"/>
+        </w:rPr>
+        <w:t xml:space="preserve"> </w:t>
+      </w:r>
+      <w:r>
+        <w:rPr>
+          <w:sz w:val="32"/>
+          <w:szCs w:val="32"/>
+          <w:lang w:val="en-US"/>
+        </w:rPr>
+        <w:t>Vi stands for Visual. It is a text editor that is an early attempt to a visual text editor. Vim stands for Vi IMproved. It is an implementation of the Vi standard with many additions. It is the most commonly used implementation of the standard. Most Linux distributions come with Vim already installed.</w:t>
+      </w:r>
+    </w:p>
+    <w:p>
+      <w:pPr>
+        <w:rPr>
+          <w:sz w:val="32"/>
+          <w:szCs w:val="32"/>
+          <w:lang w:val="en-US"/>
+        </w:rPr>
+      </w:pPr>
+      <w:r>
+        <w:rPr>
+          <w:sz w:val="32"/>
+          <w:szCs w:val="32"/>
+          <w:lang w:val="en-US"/>
+        </w:rPr>
+        <w:t xml:space="preserve">Vi or vim filename – creates a file </w:t>
+      </w:r>
+      <w:r>
+        <w:rPr>
+          <w:sz w:val="32"/>
+          <w:szCs w:val="32"/>
+          <w:lang w:val="en-US"/>
+        </w:rPr>
+        <w:sym w:font="Wingdings" w:char="F0E8"/>
+      </w:r>
+    </w:p>
+    <w:p>
+      <w:pPr>
+        <w:rPr>
+          <w:noProof/>
+          <w:lang w:val="en-US" w:eastAsia="ru-RU"/>
+        </w:rPr>
+      </w:pPr>
+      <w:r>
+        <w:rPr>
+          <w:noProof/>
+          <w:lang w:eastAsia="ru-RU"/>
+        </w:rPr>
+        <w:drawing>
+          <wp:inline distT="0" distB="0" distL="0" distR="0" wp14:anchorId="56E07C65" wp14:editId="7D1108C0">
+            <wp:extent cx="1333500" cy="266700"/>
+            <wp:effectExtent l="0" t="0" r="0" b="0"/>
+            <wp:docPr id="13" name="Picture 13"/>
+            <wp:cNvGraphicFramePr>
+              <a:graphicFrameLocks xmlns:a="http://schemas.openxmlformats.org/drawingml/2006/main" noChangeAspect="1"/>
+            </wp:cNvGraphicFramePr>
+            <a:graphic xmlns:a="http://schemas.openxmlformats.org/drawingml/2006/main">
+              <a:graphicData uri="http://schemas.openxmlformats.org/drawingml/2006/picture">
+                <pic:pic xmlns:pic="http://schemas.openxmlformats.org/drawingml/2006/picture">
+                  <pic:nvPicPr>
+                    <pic:cNvPr id="1" name=""/>
+                    <pic:cNvPicPr/>
+                  </pic:nvPicPr>
+                  <pic:blipFill>
+                    <a:blip r:embed="rId5"/>
+                    <a:stretch>
+                      <a:fillRect/>
+                    </a:stretch>
+                  </pic:blipFill>
+                  <pic:spPr>
+                    <a:xfrm>
+                      <a:off x="0" y="0"/>
+                      <a:ext cx="1333500" cy="266700"/>
+                    </a:xfrm>
+                    <a:prstGeom prst="rect">
+                      <a:avLst/>
+                    </a:prstGeom>
+                  </pic:spPr>
+                </pic:pic>
+              </a:graphicData>
+            </a:graphic>
+          </wp:inline>
+        </w:drawing>
+      </w:r>
+      <w:r>
+        <w:rPr>
+          <w:noProof/>
+          <w:lang w:val="en-US" w:eastAsia="ru-RU"/>
+        </w:rPr>
+        <w:t xml:space="preserve">   </w:t>
+      </w:r>
+      <w:r>
+        <w:rPr>
+          <w:noProof/>
+          <w:sz w:val="32"/>
+          <w:szCs w:val="32"/>
+          <w:lang w:val="en-US" w:eastAsia="ru-RU"/>
+        </w:rPr>
+        <w:t xml:space="preserve">Or </w:t>
+      </w:r>
+      <w:r>
+        <w:rPr>
+          <w:noProof/>
+          <w:lang w:val="en-US" w:eastAsia="ru-RU"/>
+        </w:rPr>
+        <w:t xml:space="preserve">  </w:t>
+      </w:r>
+      <w:r>
+        <w:rPr>
+          <w:noProof/>
+          <w:lang w:eastAsia="ru-RU"/>
+        </w:rPr>
+        <w:drawing>
+          <wp:inline distT="0" distB="0" distL="0" distR="0" wp14:anchorId="1189BAB1" wp14:editId="6BCBE566">
+            <wp:extent cx="1449235" cy="215660"/>
+            <wp:effectExtent l="0" t="0" r="0" b="0"/>
+            <wp:docPr id="12" name="Picture 12"/>
+            <wp:cNvGraphicFramePr>
+              <a:graphicFrameLocks xmlns:a="http://schemas.openxmlformats.org/drawingml/2006/main" noChangeAspect="1"/>
+            </wp:cNvGraphicFramePr>
+            <a:graphic xmlns:a="http://schemas.openxmlformats.org/drawingml/2006/main">
+              <a:graphicData uri="http://schemas.openxmlformats.org/drawingml/2006/picture">
+                <pic:pic xmlns:pic="http://schemas.openxmlformats.org/drawingml/2006/picture">
+                  <pic:nvPicPr>
+                    <pic:cNvPr id="1" name=""/>
+                    <pic:cNvPicPr/>
+                  </pic:nvPicPr>
+                  <pic:blipFill>
+                    <a:blip r:embed="rId6"/>
+                    <a:stretch>
+                      <a:fillRect/>
+                    </a:stretch>
+                  </pic:blipFill>
+                  <pic:spPr>
+                    <a:xfrm>
+                      <a:off x="0" y="0"/>
+                      <a:ext cx="1472488" cy="219120"/>
+                    </a:xfrm>
+                    <a:prstGeom prst="rect">
+                      <a:avLst/>
+                    </a:prstGeom>
+                  </pic:spPr>
+                </pic:pic>
+              </a:graphicData>
+            </a:graphic>
+          </wp:inline>
+        </w:drawing>
+      </w:r>
+    </w:p>
+    <w:p>
+      <w:pPr>
+        <w:rPr>
+          <w:noProof/>
+          <w:lang w:val="en-US" w:eastAsia="ru-RU"/>
+        </w:rPr>
+      </w:pPr>
+    </w:p>
+    <w:p>
+      <w:pPr>
+        <w:rPr>
+          <w:noProof/>
+          <w:lang w:val="en-US" w:eastAsia="ru-RU"/>
+        </w:rPr>
+      </w:pPr>
+    </w:p>
+    <w:p>
+      <w:pPr>
+        <w:ind w:left="2124" w:firstLine="708"/>
+        <w:rPr>
+          <w:b/>
+          <w:sz w:val="36"/>
+          <w:szCs w:val="36"/>
+          <w:lang w:val="en-US"/>
+        </w:rPr>
+      </w:pPr>
+      <w:r>
+        <w:rPr>
+          <w:b/>
+          <w:sz w:val="36"/>
+          <w:szCs w:val="36"/>
+          <w:lang w:val="en-US"/>
+        </w:rPr>
+        <w:lastRenderedPageBreak/>
+        <w:t>Flags and options</w:t>
+      </w:r>
+    </w:p>
+    <w:p>
+      <w:pPr>
+        <w:rPr>
+          <w:sz w:val="32"/>
+          <w:szCs w:val="32"/>
+          <w:lang w:val="en-US"/>
+        </w:rPr>
+      </w:pPr>
+      <w:r>
+        <w:rPr>
+          <w:sz w:val="32"/>
+          <w:szCs w:val="32"/>
+          <w:lang w:val="en-US"/>
+        </w:rPr>
+        <w:t>"Flags" specifically, are Boolean arguments, set by the mere inclusion of the command-line argument, with no additional data needed or allowed for the argument. If you include the argument/option/flag, it counts as "true" and if you exclude it, it counts as "false".</w:t>
+      </w:r>
+    </w:p>
+    <w:p>
+      <w:pPr>
+        <w:rPr>
+          <w:sz w:val="32"/>
+          <w:szCs w:val="32"/>
+          <w:lang w:val="en-US"/>
+        </w:rPr>
+      </w:pPr>
+      <w:r>
+        <w:rPr>
+          <w:sz w:val="32"/>
+          <w:szCs w:val="32"/>
+          <w:lang w:val="en-US"/>
+        </w:rPr>
+        <w:t>An option can its</w:t>
+      </w:r>
+      <w:r>
+        <w:rPr>
+          <w:sz w:val="32"/>
+          <w:szCs w:val="32"/>
+          <w:lang w:val="en-US"/>
+        </w:rPr>
+        <w:t>elf take an argument (</w:t>
+      </w:r>
+      <w:proofErr w:type="gramStart"/>
+      <w:r>
+        <w:rPr>
+          <w:sz w:val="32"/>
+          <w:szCs w:val="32"/>
+          <w:lang w:val="en-US"/>
+        </w:rPr>
+        <w:t>e.g.,</w:t>
+      </w:r>
+      <w:r>
+        <w:rPr>
+          <w:sz w:val="32"/>
+          <w:szCs w:val="32"/>
+          <w:lang w:val="en-US"/>
+        </w:rPr>
+        <w:t>--</w:t>
+      </w:r>
+      <w:proofErr w:type="gramEnd"/>
+      <w:r>
+        <w:rPr>
+          <w:sz w:val="32"/>
+          <w:szCs w:val="32"/>
+          <w:lang w:val="en-US"/>
+        </w:rPr>
+        <w:t>color=always ), or occasionally multiple arguments. "Flags" are, in my experience, the same as options, but usually do not take arguments themselves and essentially represent boolean on-off switches.</w:t>
+      </w:r>
       <w:bookmarkStart w:id="0" w:name="_GoBack"/>
       <w:bookmarkEnd w:id="0"/>
+    </w:p>
+    <w:p>
+      <w:pPr>
+        <w:rPr>
+          <w:sz w:val="32"/>
+          <w:szCs w:val="32"/>
+          <w:lang w:val="en-US"/>
+        </w:rPr>
+      </w:pPr>
     </w:p>
     <w:sectPr>
       <w:pgSz w:w="11906" w:h="16838"/>

</xml_diff>